<commit_message>
Deploying to gh-pages from @ csci-1301/csci-1301.github.io@f3600885afdfcf870fcce41b9888ad043e5e3b95 🚀
</commit_message>
<xml_diff>
--- a/labs/Random/index.docx
+++ b/labs/Random/index.docx
@@ -34,7 +34,7 @@
         <w:pStyle w:val="Date"/>
       </w:pPr>
       <w:r>
-        <w:t xml:space="preserve">June  24, 2021 (10:27:08 AM)</w:t>
+        <w:t xml:space="preserve">June  28, 2021 (06:29:55 PM)</w:t>
       </w:r>
     </w:p>
     <w:sdt>
@@ -63,13 +63,57 @@
         </w:p>
       </w:sdtContent>
     </w:sdt>
-    <w:bookmarkStart w:id="21" w:name="manipulating-two-arrays-at-the-same-time"/>
+    <w:p>
+      <w:pPr>
+        <w:pStyle w:val="FirstParagraph"/>
+      </w:pPr>
+      <w:r>
+        <w:t xml:space="preserve">The</w:t>
+      </w:r>
+      <w:r>
+        <w:t xml:space="preserve"> </w:t>
+      </w:r>
+      <w:r>
+        <w:rPr>
+          <w:rStyle w:val="NormalTok"/>
+        </w:rPr>
+        <w:t xml:space="preserve">Random</w:t>
+      </w:r>
+      <w:r>
+        <w:t xml:space="preserve"> </w:t>
+      </w:r>
+      <w:r>
+        <w:t xml:space="preserve">class from the C# standard library can be used to generate random numbers in any given range.</w:t>
+      </w:r>
+      <w:r>
+        <w:t xml:space="preserve"> </w:t>
+      </w:r>
+      <w:r>
+        <w:t xml:space="preserve">In this lab you will practice using</w:t>
+      </w:r>
+      <w:r>
+        <w:t xml:space="preserve"> </w:t>
+      </w:r>
+      <w:r>
+        <w:rPr>
+          <w:rStyle w:val="NormalTok"/>
+        </w:rPr>
+        <w:t xml:space="preserve">Random</w:t>
+      </w:r>
+      <w:r>
+        <w:t xml:space="preserve"> </w:t>
+      </w:r>
+      <w:r>
+        <w:t xml:space="preserve">class.</w:t>
+      </w:r>
+    </w:p>
+    <w:bookmarkStart w:id="21" w:name="generating-random-numbers"/>
     <w:p>
       <w:pPr>
         <w:pStyle w:val="Heading1"/>
       </w:pPr>
       <w:r>
-        <w:t xml:space="preserve">Manipulating Two Arrays at the Same Time</w:t>
+        <w:t xml:space="preserve">Generating random numbers</w:t>
       </w:r>
     </w:p>
     <w:p>
@@ -77,368 +121,7 @@
         <w:pStyle w:val="FirstParagraph"/>
       </w:pPr>
       <w:r>
-        <w:t xml:space="preserve">This problem combines random number generation with arrays.</w:t>
-      </w:r>
-      <w:r>
-        <w:t xml:space="preserve"> </w:t>
-      </w:r>
-      <w:r>
-        <w:t xml:space="preserve">The</w:t>
-      </w:r>
-      <w:r>
-        <w:t xml:space="preserve"> </w:t>
-      </w:r>
-      <w:r>
-        <w:rPr>
-          <w:rStyle w:val="NormalTok"/>
-        </w:rPr>
-        <w:t xml:space="preserve">Random</w:t>
-      </w:r>
-      <w:r>
-        <w:t xml:space="preserve"> </w:t>
-      </w:r>
-      <w:r>
-        <w:t xml:space="preserve">class from the C# standard library can be used to generate random numbers in any given range.</w:t>
-      </w:r>
-      <w:r>
-        <w:t xml:space="preserve"> </w:t>
-      </w:r>
-      <w:r>
-        <w:t xml:space="preserve">Here is an example of how to use it to generate 15 random numbers:</w:t>
-      </w:r>
-    </w:p>
-    <w:p>
-      <w:pPr>
-        <w:pStyle w:val="SourceCode"/>
-      </w:pPr>
-      <w:r>
-        <w:rPr>
-          <w:rStyle w:val="NormalTok"/>
-        </w:rPr>
-        <w:t xml:space="preserve">Random myRandomObject </w:t>
-      </w:r>
-      <w:r>
-        <w:rPr>
-          <w:rStyle w:val="OperatorTok"/>
-        </w:rPr>
-        <w:t xml:space="preserve">=</w:t>
-      </w:r>
-      <w:r>
-        <w:rPr>
-          <w:rStyle w:val="NormalTok"/>
-        </w:rPr>
-        <w:t xml:space="preserve"> </w:t>
-      </w:r>
-      <w:r>
-        <w:rPr>
-          <w:rStyle w:val="KeywordTok"/>
-        </w:rPr>
-        <w:t xml:space="preserve">new</w:t>
-      </w:r>
-      <w:r>
-        <w:rPr>
-          <w:rStyle w:val="NormalTok"/>
-        </w:rPr>
-        <w:t xml:space="preserve"> </w:t>
-      </w:r>
-      <w:r>
-        <w:rPr>
-          <w:rStyle w:val="FunctionTok"/>
-        </w:rPr>
-        <w:t xml:space="preserve">Random</w:t>
-      </w:r>
-      <w:r>
-        <w:rPr>
-          <w:rStyle w:val="OperatorTok"/>
-        </w:rPr>
-        <w:t xml:space="preserve">();</w:t>
-      </w:r>
-      <w:r>
-        <w:rPr>
-          <w:rStyle w:val="NormalTok"/>
-        </w:rPr>
-        <w:t xml:space="preserve">     </w:t>
-      </w:r>
-      <w:r>
-        <w:rPr>
-          <w:rStyle w:val="CommentTok"/>
-        </w:rPr>
-        <w:t xml:space="preserve">//Instantiate a Random object</w:t>
-      </w:r>
-      <w:r>
-        <w:br/>
-      </w:r>
-      <w:r>
-        <w:rPr>
-          <w:rStyle w:val="DataTypeTok"/>
-        </w:rPr>
-        <w:t xml:space="preserve">int</w:t>
-      </w:r>
-      <w:r>
-        <w:rPr>
-          <w:rStyle w:val="NormalTok"/>
-        </w:rPr>
-        <w:t xml:space="preserve"> randNum</w:t>
-      </w:r>
-      <w:r>
-        <w:rPr>
-          <w:rStyle w:val="OperatorTok"/>
-        </w:rPr>
-        <w:t xml:space="preserve">,</w:t>
-      </w:r>
-      <w:r>
-        <w:rPr>
-          <w:rStyle w:val="NormalTok"/>
-        </w:rPr>
-        <w:t xml:space="preserve"> i </w:t>
-      </w:r>
-      <w:r>
-        <w:rPr>
-          <w:rStyle w:val="OperatorTok"/>
-        </w:rPr>
-        <w:t xml:space="preserve">=</w:t>
-      </w:r>
-      <w:r>
-        <w:rPr>
-          <w:rStyle w:val="NormalTok"/>
-        </w:rPr>
-        <w:t xml:space="preserve"> </w:t>
-      </w:r>
-      <w:r>
-        <w:rPr>
-          <w:rStyle w:val="DecValTok"/>
-        </w:rPr>
-        <w:t xml:space="preserve">0</w:t>
-      </w:r>
-      <w:r>
-        <w:rPr>
-          <w:rStyle w:val="OperatorTok"/>
-        </w:rPr>
-        <w:t xml:space="preserve">;</w:t>
-      </w:r>
-      <w:r>
-        <w:br/>
-      </w:r>
-      <w:r>
-        <w:rPr>
-          <w:rStyle w:val="KeywordTok"/>
-        </w:rPr>
-        <w:t xml:space="preserve">while</w:t>
-      </w:r>
-      <w:r>
-        <w:rPr>
-          <w:rStyle w:val="NormalTok"/>
-        </w:rPr>
-        <w:t xml:space="preserve"> </w:t>
-      </w:r>
-      <w:r>
-        <w:rPr>
-          <w:rStyle w:val="OperatorTok"/>
-        </w:rPr>
-        <w:t xml:space="preserve">(</w:t>
-      </w:r>
-      <w:r>
-        <w:rPr>
-          <w:rStyle w:val="NormalTok"/>
-        </w:rPr>
-        <w:t xml:space="preserve">i </w:t>
-      </w:r>
-      <w:r>
-        <w:rPr>
-          <w:rStyle w:val="OperatorTok"/>
-        </w:rPr>
-        <w:t xml:space="preserve">&lt;</w:t>
-      </w:r>
-      <w:r>
-        <w:rPr>
-          <w:rStyle w:val="NormalTok"/>
-        </w:rPr>
-        <w:t xml:space="preserve"> </w:t>
-      </w:r>
-      <w:r>
-        <w:rPr>
-          <w:rStyle w:val="DecValTok"/>
-        </w:rPr>
-        <w:t xml:space="preserve">15</w:t>
-      </w:r>
-      <w:r>
-        <w:rPr>
-          <w:rStyle w:val="OperatorTok"/>
-        </w:rPr>
-        <w:t xml:space="preserve">)</w:t>
-      </w:r>
-      <w:r>
-        <w:br/>
-      </w:r>
-      <w:r>
-        <w:rPr>
-          <w:rStyle w:val="OperatorTok"/>
-        </w:rPr>
-        <w:t xml:space="preserve">{</w:t>
-      </w:r>
-      <w:r>
-        <w:br/>
-      </w:r>
-      <w:r>
-        <w:rPr>
-          <w:rStyle w:val="NormalTok"/>
-        </w:rPr>
-        <w:t xml:space="preserve">    randNum </w:t>
-      </w:r>
-      <w:r>
-        <w:rPr>
-          <w:rStyle w:val="OperatorTok"/>
-        </w:rPr>
-        <w:t xml:space="preserve">=</w:t>
-      </w:r>
-      <w:r>
-        <w:rPr>
-          <w:rStyle w:val="NormalTok"/>
-        </w:rPr>
-        <w:t xml:space="preserve"> myRandomObject</w:t>
-      </w:r>
-      <w:r>
-        <w:rPr>
-          <w:rStyle w:val="OperatorTok"/>
-        </w:rPr>
-        <w:t xml:space="preserve">.</w:t>
-      </w:r>
-      <w:r>
-        <w:rPr>
-          <w:rStyle w:val="FunctionTok"/>
-        </w:rPr>
-        <w:t xml:space="preserve">Next</w:t>
-      </w:r>
-      <w:r>
-        <w:rPr>
-          <w:rStyle w:val="OperatorTok"/>
-        </w:rPr>
-        <w:t xml:space="preserve">(</w:t>
-      </w:r>
-      <w:r>
-        <w:rPr>
-          <w:rStyle w:val="DecValTok"/>
-        </w:rPr>
-        <w:t xml:space="preserve">1</w:t>
-      </w:r>
-      <w:r>
-        <w:rPr>
-          <w:rStyle w:val="OperatorTok"/>
-        </w:rPr>
-        <w:t xml:space="preserve">,</w:t>
-      </w:r>
-      <w:r>
-        <w:rPr>
-          <w:rStyle w:val="NormalTok"/>
-        </w:rPr>
-        <w:t xml:space="preserve"> </w:t>
-      </w:r>
-      <w:r>
-        <w:rPr>
-          <w:rStyle w:val="DecValTok"/>
-        </w:rPr>
-        <w:t xml:space="preserve">11</w:t>
-      </w:r>
-      <w:r>
-        <w:rPr>
-          <w:rStyle w:val="OperatorTok"/>
-        </w:rPr>
-        <w:t xml:space="preserve">);</w:t>
-      </w:r>
-      <w:r>
-        <w:rPr>
-          <w:rStyle w:val="NormalTok"/>
-        </w:rPr>
-        <w:t xml:space="preserve"> </w:t>
-      </w:r>
-      <w:r>
-        <w:rPr>
-          <w:rStyle w:val="CommentTok"/>
-        </w:rPr>
-        <w:t xml:space="preserve">//Generate a random number between 1 and 10</w:t>
-      </w:r>
-      <w:r>
-        <w:br/>
-      </w:r>
-      <w:r>
-        <w:rPr>
-          <w:rStyle w:val="NormalTok"/>
-        </w:rPr>
-        <w:t xml:space="preserve">    Console</w:t>
-      </w:r>
-      <w:r>
-        <w:rPr>
-          <w:rStyle w:val="OperatorTok"/>
-        </w:rPr>
-        <w:t xml:space="preserve">.</w:t>
-      </w:r>
-      <w:r>
-        <w:rPr>
-          <w:rStyle w:val="FunctionTok"/>
-        </w:rPr>
-        <w:t xml:space="preserve">WriteLine</w:t>
-      </w:r>
-      <w:r>
-        <w:rPr>
-          <w:rStyle w:val="OperatorTok"/>
-        </w:rPr>
-        <w:t xml:space="preserve">(</w:t>
-      </w:r>
-      <w:r>
-        <w:rPr>
-          <w:rStyle w:val="NormalTok"/>
-        </w:rPr>
-        <w:t xml:space="preserve">randNum</w:t>
-      </w:r>
-      <w:r>
-        <w:rPr>
-          <w:rStyle w:val="OperatorTok"/>
-        </w:rPr>
-        <w:t xml:space="preserve">);</w:t>
-      </w:r>
-      <w:r>
-        <w:rPr>
-          <w:rStyle w:val="NormalTok"/>
-        </w:rPr>
-        <w:t xml:space="preserve">           </w:t>
-      </w:r>
-      <w:r>
-        <w:rPr>
-          <w:rStyle w:val="CommentTok"/>
-        </w:rPr>
-        <w:t xml:space="preserve">//Display the random number</w:t>
-      </w:r>
-      <w:r>
-        <w:br/>
-      </w:r>
-      <w:r>
-        <w:rPr>
-          <w:rStyle w:val="NormalTok"/>
-        </w:rPr>
-        <w:t xml:space="preserve">    i</w:t>
-      </w:r>
-      <w:r>
-        <w:rPr>
-          <w:rStyle w:val="OperatorTok"/>
-        </w:rPr>
-        <w:t xml:space="preserve">++;</w:t>
-      </w:r>
-      <w:r>
-        <w:br/>
-      </w:r>
-      <w:r>
-        <w:rPr>
-          <w:rStyle w:val="OperatorTok"/>
-        </w:rPr>
-        <w:t xml:space="preserve">}</w:t>
-      </w:r>
-    </w:p>
-    <w:p>
-      <w:pPr>
-        <w:pStyle w:val="FirstParagraph"/>
-      </w:pPr>
-      <w:r>
-        <w:t xml:space="preserve">Using a Random object like this, write a program that</w:t>
+        <w:t xml:space="preserve">Start by creating a new project, then practice generating different random numbers and display them at the screen:</w:t>
       </w:r>
     </w:p>
     <w:p>
@@ -450,34 +133,7 @@
         <w:pStyle w:val="Compact"/>
       </w:pPr>
       <w:r>
-        <w:t xml:space="preserve">declares two arrays of</w:t>
-      </w:r>
-      <w:r>
-        <w:t xml:space="preserve"> </w:t>
-      </w:r>
-      <w:r>
-        <w:rPr>
-          <w:rStyle w:val="DataTypeTok"/>
-        </w:rPr>
-        <w:t xml:space="preserve">int</w:t>
-      </w:r>
-      <w:r>
-        <w:t xml:space="preserve"> </w:t>
-      </w:r>
-      <w:r>
-        <w:t xml:space="preserve">of size</w:t>
-      </w:r>
-      <w:r>
-        <w:t xml:space="preserve"> </w:t>
-      </w:r>
-      <w:r>
-        <w:rPr>
-          <w:rStyle w:val="DecValTok"/>
-        </w:rPr>
-        <w:t xml:space="preserve">8</w:t>
-      </w:r>
-      <w:r>
-        <w:t xml:space="preserve">,</w:t>
+        <w:t xml:space="preserve">Generate any random integer</w:t>
       </w:r>
     </w:p>
     <w:p>
@@ -489,6 +145,198 @@
         <w:pStyle w:val="Compact"/>
       </w:pPr>
       <w:r>
+        <w:t xml:space="preserve">Generate a random integer between -10 and 10 including these boundary values</w:t>
+      </w:r>
+    </w:p>
+    <w:p>
+      <w:pPr>
+        <w:numPr>
+          <w:ilvl w:val="0"/>
+          <w:numId w:val="1001"/>
+        </w:numPr>
+        <w:pStyle w:val="Compact"/>
+      </w:pPr>
+      <w:r>
+        <w:t xml:space="preserve">Generate a random double</w:t>
+      </w:r>
+    </w:p>
+    <w:p>
+      <w:pPr>
+        <w:pStyle w:val="FirstParagraph"/>
+      </w:pPr>
+      <w:r>
+        <w:t xml:space="preserve">Note you only need 1 instance of</w:t>
+      </w:r>
+      <w:r>
+        <w:t xml:space="preserve"> </w:t>
+      </w:r>
+      <w:r>
+        <w:rPr>
+          <w:rStyle w:val="NormalTok"/>
+        </w:rPr>
+        <w:t xml:space="preserve">Random</w:t>
+      </w:r>
+      <w:r>
+        <w:t xml:space="preserve"> </w:t>
+      </w:r>
+      <w:r>
+        <w:t xml:space="preserve">class to generate these numbers.</w:t>
+      </w:r>
+    </w:p>
+    <w:p>
+      <w:pPr>
+        <w:pStyle w:val="BodyText"/>
+      </w:pPr>
+      <w:r>
+        <w:t xml:space="preserve">Execute the program a few times to make sure the outputs are different each time.</w:t>
+      </w:r>
+    </w:p>
+    <w:p>
+      <w:pPr>
+        <w:pStyle w:val="BodyText"/>
+      </w:pPr>
+      <w:r>
+        <w:t xml:space="preserve">Once you have successfully generated the 3 random numbers described above, add the following enhancements to the program:</w:t>
+      </w:r>
+    </w:p>
+    <w:p>
+      <w:pPr>
+        <w:numPr>
+          <w:ilvl w:val="0"/>
+          <w:numId w:val="1002"/>
+        </w:numPr>
+        <w:pStyle w:val="Compact"/>
+      </w:pPr>
+      <w:r>
+        <w:t xml:space="preserve">Generate any random integer</w:t>
+      </w:r>
+      <w:r>
+        <w:t xml:space="preserve"> </w:t>
+      </w:r>
+      <w:r>
+        <w:rPr>
+          <w:iCs/>
+          <w:i/>
+        </w:rPr>
+        <w:t xml:space="preserve">5 times</w:t>
+      </w:r>
+    </w:p>
+    <w:p>
+      <w:pPr>
+        <w:numPr>
+          <w:ilvl w:val="0"/>
+          <w:numId w:val="1002"/>
+        </w:numPr>
+        <w:pStyle w:val="Compact"/>
+      </w:pPr>
+      <w:r>
+        <w:t xml:space="preserve">Generate a random integer between -10 and 10 including these boundary values,</w:t>
+      </w:r>
+      <w:r>
+        <w:t xml:space="preserve"> </w:t>
+      </w:r>
+      <w:r>
+        <w:rPr>
+          <w:iCs/>
+          <w:i/>
+        </w:rPr>
+        <w:t xml:space="preserve">10 times</w:t>
+      </w:r>
+    </w:p>
+    <w:p>
+      <w:pPr>
+        <w:numPr>
+          <w:ilvl w:val="0"/>
+          <w:numId w:val="1002"/>
+        </w:numPr>
+        <w:pStyle w:val="Compact"/>
+      </w:pPr>
+      <w:r>
+        <w:t xml:space="preserve">Generate a random double,</w:t>
+      </w:r>
+      <w:r>
+        <w:t xml:space="preserve"> </w:t>
+      </w:r>
+      <w:r>
+        <w:rPr>
+          <w:iCs/>
+          <w:i/>
+        </w:rPr>
+        <w:t xml:space="preserve">5 times</w:t>
+      </w:r>
+    </w:p>
+    <w:p>
+      <w:pPr>
+        <w:pStyle w:val="FirstParagraph"/>
+      </w:pPr>
+      <w:r>
+        <w:t xml:space="preserve">Execute the program again, a few times, to make sure these values change on each execution.</w:t>
+      </w:r>
+    </w:p>
+    <w:bookmarkEnd w:id="21"/>
+    <w:bookmarkStart w:id="22" w:name="manipulating-two-arrays"/>
+    <w:p>
+      <w:pPr>
+        <w:pStyle w:val="Heading1"/>
+      </w:pPr>
+      <w:r>
+        <w:t xml:space="preserve">Manipulating two arrays</w:t>
+      </w:r>
+    </w:p>
+    <w:p>
+      <w:pPr>
+        <w:pStyle w:val="FirstParagraph"/>
+      </w:pPr>
+      <w:r>
+        <w:t xml:space="preserve">This problem combines random number generation with arrays. Using a Random object, write a program that:</w:t>
+      </w:r>
+    </w:p>
+    <w:p>
+      <w:pPr>
+        <w:numPr>
+          <w:ilvl w:val="0"/>
+          <w:numId w:val="1003"/>
+        </w:numPr>
+      </w:pPr>
+      <w:r>
+        <w:t xml:space="preserve">declares two arrays of</w:t>
+      </w:r>
+      <w:r>
+        <w:t xml:space="preserve"> </w:t>
+      </w:r>
+      <w:r>
+        <w:rPr>
+          <w:rStyle w:val="DataTypeTok"/>
+        </w:rPr>
+        <w:t xml:space="preserve">int</w:t>
+      </w:r>
+      <w:r>
+        <w:t xml:space="preserve"> </w:t>
+      </w:r>
+      <w:r>
+        <w:t xml:space="preserve">of size</w:t>
+      </w:r>
+      <w:r>
+        <w:t xml:space="preserve"> </w:t>
+      </w:r>
+      <w:r>
+        <w:rPr>
+          <w:rStyle w:val="DecValTok"/>
+        </w:rPr>
+        <w:t xml:space="preserve">8</w:t>
+      </w:r>
+      <w:r>
+        <w:t xml:space="preserve">,</w:t>
+      </w:r>
+    </w:p>
+    <w:p>
+      <w:pPr>
+        <w:numPr>
+          <w:ilvl w:val="0"/>
+          <w:numId w:val="1003"/>
+        </w:numPr>
+      </w:pPr>
+      <w:r>
         <w:t xml:space="preserve">initializes the values of the first array with random numbers between</w:t>
       </w:r>
       <w:r>
@@ -521,9 +369,8 @@
       <w:pPr>
         <w:numPr>
           <w:ilvl w:val="0"/>
-          <w:numId w:val="1001"/>
+          <w:numId w:val="1003"/>
         </w:numPr>
-        <w:pStyle w:val="Compact"/>
       </w:pPr>
       <w:r>
         <w:t xml:space="preserve">initializes the values of second array with random numbers between</w:t>
@@ -558,12 +405,200 @@
       <w:pPr>
         <w:numPr>
           <w:ilvl w:val="0"/>
-          <w:numId w:val="1001"/>
+          <w:numId w:val="1003"/>
+        </w:numPr>
+      </w:pPr>
+      <w:r>
+        <w:t xml:space="preserve">displays the contents of the two arrays in a table, and, for each index, a letter indicating whether the first array</w:t>
+      </w:r>
+      <w:r>
+        <w:t xml:space="preserve"> </w:t>
+      </w:r>
+      <w:r>
+        <w:t xml:space="preserve">“</w:t>
+      </w:r>
+      <w:r>
+        <w:t xml:space="preserve">won</w:t>
+      </w:r>
+      <w:r>
+        <w:t xml:space="preserve">”</w:t>
+      </w:r>
+      <w:r>
+        <w:t xml:space="preserve"> </w:t>
+      </w:r>
+      <w:r>
+        <w:t xml:space="preserve">or</w:t>
+      </w:r>
+      <w:r>
+        <w:t xml:space="preserve"> </w:t>
+      </w:r>
+      <w:r>
+        <w:t xml:space="preserve">“</w:t>
+      </w:r>
+      <w:r>
+        <w:t xml:space="preserve">lost</w:t>
+      </w:r>
+      <w:r>
+        <w:t xml:space="preserve">”</w:t>
+      </w:r>
+      <w:r>
+        <w:t xml:space="preserve"> </w:t>
+      </w:r>
+      <w:r>
+        <w:t xml:space="preserve">a contest with the second array:</w:t>
+      </w:r>
+    </w:p>
+    <w:p>
+      <w:pPr>
+        <w:numPr>
+          <w:ilvl w:val="1"/>
+          <w:numId w:val="1004"/>
         </w:numPr>
         <w:pStyle w:val="Compact"/>
       </w:pPr>
       <w:r>
-        <w:t xml:space="preserve">displays the contents of the two arrays in a table, and, for each index, a letter indicating whether the first array</w:t>
+        <w:rPr>
+          <w:rStyle w:val="StringTok"/>
+        </w:rPr>
+        <w:t xml:space="preserve">"W"</w:t>
+      </w:r>
+      <w:r>
+        <w:t xml:space="preserve"> </w:t>
+      </w:r>
+      <w:r>
+        <w:t xml:space="preserve">if the value in the first array is greater than the value in the second array</w:t>
+      </w:r>
+    </w:p>
+    <w:p>
+      <w:pPr>
+        <w:numPr>
+          <w:ilvl w:val="1"/>
+          <w:numId w:val="1004"/>
+        </w:numPr>
+        <w:pStyle w:val="Compact"/>
+      </w:pPr>
+      <w:r>
+        <w:rPr>
+          <w:rStyle w:val="StringTok"/>
+        </w:rPr>
+        <w:t xml:space="preserve">"T"</w:t>
+      </w:r>
+      <w:r>
+        <w:t xml:space="preserve"> </w:t>
+      </w:r>
+      <w:r>
+        <w:t xml:space="preserve">if they are equal, and</w:t>
+      </w:r>
+    </w:p>
+    <w:p>
+      <w:pPr>
+        <w:numPr>
+          <w:ilvl w:val="1"/>
+          <w:numId w:val="1004"/>
+        </w:numPr>
+        <w:pStyle w:val="Compact"/>
+      </w:pPr>
+      <w:r>
+        <w:rPr>
+          <w:rStyle w:val="StringTok"/>
+        </w:rPr>
+        <w:t xml:space="preserve">"L"</w:t>
+      </w:r>
+      <w:r>
+        <w:t xml:space="preserve"> </w:t>
+      </w:r>
+      <w:r>
+        <w:t xml:space="preserve">if it is less</w:t>
+      </w:r>
+    </w:p>
+    <w:p>
+      <w:pPr>
+        <w:pStyle w:val="FirstParagraph"/>
+      </w:pPr>
+      <w:r>
+        <w:t xml:space="preserve">An example execution of this program would display:</w:t>
+      </w:r>
+    </w:p>
+    <w:p>
+      <w:pPr>
+        <w:pStyle w:val="SourceCode"/>
+      </w:pPr>
+      <w:r>
+        <w:rPr>
+          <w:rStyle w:val="VerbatimChar"/>
+        </w:rPr>
+        <w:t xml:space="preserve">0       8       L</w:t>
+      </w:r>
+      <w:r>
+        <w:br/>
+      </w:r>
+      <w:r>
+        <w:rPr>
+          <w:rStyle w:val="VerbatimChar"/>
+        </w:rPr>
+        <w:t xml:space="preserve">5       3       W</w:t>
+      </w:r>
+      <w:r>
+        <w:br/>
+      </w:r>
+      <w:r>
+        <w:rPr>
+          <w:rStyle w:val="VerbatimChar"/>
+        </w:rPr>
+        <w:t xml:space="preserve">3       3       T</w:t>
+      </w:r>
+      <w:r>
+        <w:br/>
+      </w:r>
+      <w:r>
+        <w:rPr>
+          <w:rStyle w:val="VerbatimChar"/>
+        </w:rPr>
+        <w:t xml:space="preserve">1       2       L</w:t>
+      </w:r>
+      <w:r>
+        <w:br/>
+      </w:r>
+      <w:r>
+        <w:rPr>
+          <w:rStyle w:val="VerbatimChar"/>
+        </w:rPr>
+        <w:t xml:space="preserve">3       1       W</w:t>
+      </w:r>
+      <w:r>
+        <w:br/>
+      </w:r>
+      <w:r>
+        <w:rPr>
+          <w:rStyle w:val="VerbatimChar"/>
+        </w:rPr>
+        <w:t xml:space="preserve">9       0       W</w:t>
+      </w:r>
+      <w:r>
+        <w:br/>
+      </w:r>
+      <w:r>
+        <w:rPr>
+          <w:rStyle w:val="VerbatimChar"/>
+        </w:rPr>
+        <w:t xml:space="preserve">9       0       W</w:t>
+      </w:r>
+      <w:r>
+        <w:br/>
+      </w:r>
+      <w:r>
+        <w:rPr>
+          <w:rStyle w:val="VerbatimChar"/>
+        </w:rPr>
+        <w:t xml:space="preserve">1       5       L</w:t>
+      </w:r>
+    </w:p>
+    <w:p>
+      <w:pPr>
+        <w:pStyle w:val="FirstParagraph"/>
+      </w:pPr>
+      <w:r>
+        <w:t xml:space="preserve">In this example, the first array contains</w:t>
       </w:r>
       <w:r>
         <w:t xml:space="preserve"> </w:t>
@@ -572,7 +607,7 @@
         <w:t xml:space="preserve">“</w:t>
       </w:r>
       <w:r>
-        <w:t xml:space="preserve">won</w:t>
+        <w:t xml:space="preserve">0 5 3 1 3 9 9 1</w:t>
       </w:r>
       <w:r>
         <w:t xml:space="preserve">”</w:t>
@@ -581,7 +616,7 @@
         <w:t xml:space="preserve"> </w:t>
       </w:r>
       <w:r>
-        <w:t xml:space="preserve">or</w:t>
+        <w:t xml:space="preserve">and the second contains</w:t>
       </w:r>
       <w:r>
         <w:t xml:space="preserve"> </w:t>
@@ -590,25 +625,26 @@
         <w:t xml:space="preserve">“</w:t>
       </w:r>
       <w:r>
-        <w:t xml:space="preserve">lost</w:t>
+        <w:t xml:space="preserve">8 3 3 2 1 0 0 5</w:t>
       </w:r>
       <w:r>
         <w:t xml:space="preserve">”</w:t>
       </w:r>
       <w:r>
-        <w:t xml:space="preserve"> </w:t>
-      </w:r>
-      <w:r>
-        <w:t xml:space="preserve">a contest with the second array:</w:t>
-      </w:r>
-      <w:r>
-        <w:t xml:space="preserve"> </w:t>
-      </w:r>
+        <w:t xml:space="preserve">.</w:t>
+      </w:r>
+    </w:p>
+    <w:bookmarkEnd w:id="22"/>
+    <w:bookmarkStart w:id="23" w:name="higher-or-lower-game"/>
+    <w:p>
+      <w:pPr>
+        <w:pStyle w:val="Heading1"/>
+      </w:pPr>
       <w:r>
         <w:t xml:space="preserve">“</w:t>
       </w:r>
       <w:r>
-        <w:t xml:space="preserve">W</w:t>
+        <w:t xml:space="preserve">Higher or Lower</w:t>
       </w:r>
       <w:r>
         <w:t xml:space="preserve">”</w:t>
@@ -617,43 +653,7 @@
         <w:t xml:space="preserve"> </w:t>
       </w:r>
       <w:r>
-        <w:t xml:space="preserve">if the value in the first array is greater than the value in the second array,</w:t>
-      </w:r>
-      <w:r>
-        <w:t xml:space="preserve"> </w:t>
-      </w:r>
-      <w:r>
-        <w:t xml:space="preserve">“</w:t>
-      </w:r>
-      <w:r>
-        <w:t xml:space="preserve">T</w:t>
-      </w:r>
-      <w:r>
-        <w:t xml:space="preserve">”</w:t>
-      </w:r>
-      <w:r>
-        <w:t xml:space="preserve"> </w:t>
-      </w:r>
-      <w:r>
-        <w:t xml:space="preserve">if they are equal, and</w:t>
-      </w:r>
-      <w:r>
-        <w:t xml:space="preserve"> </w:t>
-      </w:r>
-      <w:r>
-        <w:t xml:space="preserve">“</w:t>
-      </w:r>
-      <w:r>
-        <w:t xml:space="preserve">L</w:t>
-      </w:r>
-      <w:r>
-        <w:t xml:space="preserve">”</w:t>
-      </w:r>
-      <w:r>
-        <w:t xml:space="preserve"> </w:t>
-      </w:r>
-      <w:r>
-        <w:t xml:space="preserve">if it is lesser.</w:t>
+        <w:t xml:space="preserve">Game</w:t>
       </w:r>
     </w:p>
     <w:p>
@@ -661,161 +661,26 @@
         <w:pStyle w:val="FirstParagraph"/>
       </w:pPr>
       <w:r>
-        <w:t xml:space="preserve">An example execution of this program would display:</w:t>
-      </w:r>
-    </w:p>
-    <w:p>
-      <w:pPr>
-        <w:pStyle w:val="SourceCode"/>
-      </w:pPr>
-      <w:r>
-        <w:rPr>
-          <w:rStyle w:val="VerbatimChar"/>
-        </w:rPr>
-        <w:t xml:space="preserve">0       8       L</w:t>
-      </w:r>
-      <w:r>
-        <w:br/>
-      </w:r>
-      <w:r>
-        <w:rPr>
-          <w:rStyle w:val="VerbatimChar"/>
-        </w:rPr>
-        <w:t xml:space="preserve">5       3       W</w:t>
-      </w:r>
-      <w:r>
-        <w:br/>
-      </w:r>
-      <w:r>
-        <w:rPr>
-          <w:rStyle w:val="VerbatimChar"/>
-        </w:rPr>
-        <w:t xml:space="preserve">3       3       T</w:t>
-      </w:r>
-      <w:r>
-        <w:br/>
-      </w:r>
-      <w:r>
-        <w:rPr>
-          <w:rStyle w:val="VerbatimChar"/>
-        </w:rPr>
-        <w:t xml:space="preserve">1       2       L</w:t>
-      </w:r>
-      <w:r>
-        <w:br/>
-      </w:r>
-      <w:r>
-        <w:rPr>
-          <w:rStyle w:val="VerbatimChar"/>
-        </w:rPr>
-        <w:t xml:space="preserve">3       1       W</w:t>
-      </w:r>
-      <w:r>
-        <w:br/>
-      </w:r>
-      <w:r>
-        <w:rPr>
-          <w:rStyle w:val="VerbatimChar"/>
-        </w:rPr>
-        <w:t xml:space="preserve">9       0       W</w:t>
-      </w:r>
-      <w:r>
-        <w:br/>
-      </w:r>
-      <w:r>
-        <w:rPr>
-          <w:rStyle w:val="VerbatimChar"/>
-        </w:rPr>
-        <w:t xml:space="preserve">9       0       W</w:t>
-      </w:r>
-      <w:r>
-        <w:br/>
-      </w:r>
-      <w:r>
-        <w:rPr>
-          <w:rStyle w:val="VerbatimChar"/>
-        </w:rPr>
-        <w:t xml:space="preserve">1       5       L</w:t>
-      </w:r>
-    </w:p>
-    <w:p>
-      <w:pPr>
-        <w:pStyle w:val="FirstParagraph"/>
-      </w:pPr>
-      <w:r>
-        <w:t xml:space="preserve">In this example, the first array contains</w:t>
-      </w:r>
-      <w:r>
-        <w:t xml:space="preserve"> </w:t>
-      </w:r>
-      <w:r>
-        <w:t xml:space="preserve">“</w:t>
-      </w:r>
-      <w:r>
-        <w:t xml:space="preserve">0 5 3 1 3 9 9 1</w:t>
-      </w:r>
-      <w:r>
-        <w:t xml:space="preserve">”</w:t>
-      </w:r>
-      <w:r>
-        <w:t xml:space="preserve"> </w:t>
-      </w:r>
-      <w:r>
-        <w:t xml:space="preserve">and the second contains</w:t>
-      </w:r>
-      <w:r>
-        <w:t xml:space="preserve"> </w:t>
-      </w:r>
-      <w:r>
-        <w:t xml:space="preserve">“</w:t>
-      </w:r>
-      <w:r>
-        <w:t xml:space="preserve">8 3 3 2 1 0 0 5</w:t>
-      </w:r>
-      <w:r>
-        <w:t xml:space="preserve">”</w:t>
-      </w:r>
-      <w:r>
-        <w:t xml:space="preserve">.</w:t>
-      </w:r>
-    </w:p>
-    <w:bookmarkEnd w:id="21"/>
-    <w:bookmarkStart w:id="23" w:name="a-guessing-game"/>
-    <w:p>
-      <w:pPr>
-        <w:pStyle w:val="Heading1"/>
-      </w:pPr>
-      <w:r>
-        <w:t xml:space="preserve">A Guessing Game</w:t>
-      </w:r>
-    </w:p>
-    <w:p>
-      <w:pPr>
-        <w:pStyle w:val="FirstParagraph"/>
-      </w:pPr>
-      <w:r>
-        <w:t xml:space="preserve">Write a program that</w:t>
+        <w:t xml:space="preserve">Write a program that:</w:t>
       </w:r>
     </w:p>
     <w:p>
       <w:pPr>
         <w:numPr>
           <w:ilvl w:val="0"/>
-          <w:numId w:val="1002"/>
+          <w:numId w:val="1005"/>
         </w:numPr>
-        <w:pStyle w:val="Compact"/>
-      </w:pPr>
-      <w:r>
-        <w:t xml:space="preserve">Stores a random number in a variable.</w:t>
+      </w:pPr>
+      <w:r>
+        <w:t xml:space="preserve">Let computer choose a random number between 0 and 100 and store that number at a variable.</w:t>
       </w:r>
     </w:p>
     <w:p>
       <w:pPr>
         <w:numPr>
           <w:ilvl w:val="0"/>
-          <w:numId w:val="1002"/>
+          <w:numId w:val="1005"/>
         </w:numPr>
-        <w:pStyle w:val="Compact"/>
       </w:pPr>
       <w:r>
         <w:t xml:space="preserve">Asks the user to enter a numerical value, and stores the user’s answer in a variable.</w:t>
@@ -825,12 +690,11 @@
       <w:pPr>
         <w:numPr>
           <w:ilvl w:val="0"/>
-          <w:numId w:val="1002"/>
+          <w:numId w:val="1005"/>
         </w:numPr>
-        <w:pStyle w:val="Compact"/>
-      </w:pPr>
-      <w:r>
-        <w:t xml:space="preserve">With an</w:t>
+      </w:pPr>
+      <w:r>
+        <w:t xml:space="preserve">Add an</w:t>
       </w:r>
       <w:r>
         <w:t xml:space="preserve"> </w:t>
@@ -851,31 +715,27 @@
         <w:t xml:space="preserve"> </w:t>
       </w:r>
       <w:r>
-        <w:t xml:space="preserve">“</w:t>
-      </w:r>
-      <w:r>
-        <w:t xml:space="preserve">You guessed correctly</w:t>
-      </w:r>
-      <w:r>
-        <w:t xml:space="preserve">”</w:t>
-      </w:r>
-      <w:r>
-        <w:t xml:space="preserve"> </w:t>
-      </w:r>
-      <w:r>
-        <w:t xml:space="preserve">if the number entered by the user is your favorite number.</w:t>
+        <w:rPr>
+          <w:rStyle w:val="StringTok"/>
+        </w:rPr>
+        <w:t xml:space="preserve">"You guessed correctly"</w:t>
+      </w:r>
+      <w:r>
+        <w:t xml:space="preserve"> </w:t>
+      </w:r>
+      <w:r>
+        <w:t xml:space="preserve">if the number entered by the user matches the number selected by computer.</w:t>
       </w:r>
     </w:p>
     <w:p>
       <w:pPr>
         <w:numPr>
           <w:ilvl w:val="0"/>
-          <w:numId w:val="1002"/>
+          <w:numId w:val="1005"/>
         </w:numPr>
-        <w:pStyle w:val="Compact"/>
-      </w:pPr>
-      <w:r>
-        <w:t xml:space="preserve">Once this part of the program works, add an</w:t>
+      </w:pPr>
+      <w:r>
+        <w:t xml:space="preserve">Add an</w:t>
       </w:r>
       <w:r>
         <w:t xml:space="preserve"> </w:t>
@@ -896,31 +756,27 @@
         <w:t xml:space="preserve"> </w:t>
       </w:r>
       <w:r>
-        <w:t xml:space="preserve">“</w:t>
-      </w:r>
-      <w:r>
-        <w:t xml:space="preserve">Too high!</w:t>
-      </w:r>
-      <w:r>
-        <w:t xml:space="preserve">”</w:t>
-      </w:r>
-      <w:r>
-        <w:t xml:space="preserve"> </w:t>
-      </w:r>
-      <w:r>
-        <w:t xml:space="preserve">if the number entered by the user is strictly greater than your favorite number.</w:t>
+        <w:rPr>
+          <w:rStyle w:val="StringTok"/>
+        </w:rPr>
+        <w:t xml:space="preserve">"Too high!"</w:t>
+      </w:r>
+      <w:r>
+        <w:t xml:space="preserve"> </w:t>
+      </w:r>
+      <w:r>
+        <w:t xml:space="preserve">if the number entered by the user is strictly greater than the number selected by computer.</w:t>
       </w:r>
     </w:p>
     <w:p>
       <w:pPr>
         <w:numPr>
           <w:ilvl w:val="0"/>
-          <w:numId w:val="1002"/>
+          <w:numId w:val="1005"/>
         </w:numPr>
-        <w:pStyle w:val="Compact"/>
-      </w:pPr>
-      <w:r>
-        <w:t xml:space="preserve">Once this part of the program works, add an</w:t>
+      </w:pPr>
+      <w:r>
+        <w:t xml:space="preserve">Add an</w:t>
       </w:r>
       <w:r>
         <w:t xml:space="preserve"> </w:t>
@@ -941,31 +797,27 @@
         <w:t xml:space="preserve"> </w:t>
       </w:r>
       <w:r>
-        <w:t xml:space="preserve">“</w:t>
-      </w:r>
-      <w:r>
-        <w:t xml:space="preserve">Too low!</w:t>
-      </w:r>
-      <w:r>
-        <w:t xml:space="preserve">”</w:t>
-      </w:r>
-      <w:r>
-        <w:t xml:space="preserve"> </w:t>
-      </w:r>
-      <w:r>
-        <w:t xml:space="preserve">if the number entered by the user is strictly lower than your favorite number.</w:t>
+        <w:rPr>
+          <w:rStyle w:val="StringTok"/>
+        </w:rPr>
+        <w:t xml:space="preserve">"Too low!"</w:t>
+      </w:r>
+      <w:r>
+        <w:t xml:space="preserve"> </w:t>
+      </w:r>
+      <w:r>
+        <w:t xml:space="preserve">if the number entered by the user is strictly than the number selected by computer.</w:t>
       </w:r>
     </w:p>
     <w:p>
       <w:pPr>
         <w:numPr>
           <w:ilvl w:val="0"/>
-          <w:numId w:val="1002"/>
+          <w:numId w:val="1005"/>
         </w:numPr>
-        <w:pStyle w:val="Compact"/>
-      </w:pPr>
-      <w:r>
-        <w:t xml:space="preserve">Once this part of the program works, add an</w:t>
+      </w:pPr>
+      <w:r>
+        <w:t xml:space="preserve">Add an</w:t>
       </w:r>
       <w:r>
         <w:t xml:space="preserve"> </w:t>
@@ -986,19 +838,74 @@
         <w:t xml:space="preserve"> </w:t>
       </w:r>
       <w:r>
-        <w:t xml:space="preserve">“</w:t>
-      </w:r>
-      <w:r>
-        <w:t xml:space="preserve">You found a multiple of my favorite number!</w:t>
-      </w:r>
-      <w:r>
-        <w:t xml:space="preserve">”</w:t>
-      </w:r>
-      <w:r>
-        <w:t xml:space="preserve"> </w:t>
-      </w:r>
-      <w:r>
-        <w:t xml:space="preserve">if the number entered by the user is a multiple of your favorite number, but different from it.</w:t>
+        <w:rPr>
+          <w:rStyle w:val="StringTok"/>
+        </w:rPr>
+        <w:t xml:space="preserve">"You found a multiple of my favorite number!"</w:t>
+      </w:r>
+      <w:r>
+        <w:t xml:space="preserve"> </w:t>
+      </w:r>
+      <w:r>
+        <w:t xml:space="preserve">if the number entered by the user is a multiple of the number selected by computer,</w:t>
+      </w:r>
+      <w:r>
+        <w:t xml:space="preserve"> </w:t>
+      </w:r>
+      <w:r>
+        <w:t xml:space="preserve">but different from it.</w:t>
+      </w:r>
+      <w:r>
+        <w:br/>
+      </w:r>
+    </w:p>
+    <w:p>
+      <w:pPr>
+        <w:numPr>
+          <w:ilvl w:val="0"/>
+          <w:numId w:val="1005"/>
+        </w:numPr>
+      </w:pPr>
+      <w:r>
+        <w:t xml:space="preserve">When user enters a number that does not match computers selection, the user should be able to enter another number. This continues until user guesses correctly.</w:t>
+      </w:r>
+      <w:r>
+        <w:br/>
+      </w:r>
+    </w:p>
+    <w:p>
+      <w:pPr>
+        <w:numPr>
+          <w:ilvl w:val="0"/>
+          <w:numId w:val="1005"/>
+        </w:numPr>
+      </w:pPr>
+      <w:r>
+        <w:t xml:space="preserve">Keep count of how many guesses it takes for the user to arrive to the correct answer. After user guesses correctly, display that count, for example:</w:t>
+      </w:r>
+    </w:p>
+    <w:p>
+      <w:pPr>
+        <w:numPr>
+          <w:ilvl w:val="0"/>
+          <w:numId w:val="1000"/>
+        </w:numPr>
+        <w:pStyle w:val="SourceCode"/>
+      </w:pPr>
+      <w:r>
+        <w:rPr>
+          <w:rStyle w:val="VerbatimChar"/>
+        </w:rPr>
+        <w:t xml:space="preserve">You guessed correctly.</w:t>
+      </w:r>
+      <w:r>
+        <w:br/>
+      </w:r>
+      <w:r>
+        <w:rPr>
+          <w:rStyle w:val="VerbatimChar"/>
+        </w:rPr>
+        <w:t xml:space="preserve">That was 7 guesses!</w:t>
       </w:r>
     </w:p>
     <w:p>
@@ -1007,28 +914,6 @@
       </w:pPr>
       <w:r>
         <w:t xml:space="preserve">You can adjust your program so that e.g. if the user enters a number that is at the same time higher and a multiple of your favorite number, only one message is displayed.</w:t>
-      </w:r>
-    </w:p>
-    <w:p>
-      <w:pPr>
-        <w:pStyle w:val="BodyText"/>
-      </w:pPr>
-      <w:r>
-        <w:t xml:space="preserve">A solution is proposed</w:t>
-      </w:r>
-      <w:r>
-        <w:t xml:space="preserve"> </w:t>
-      </w:r>
-      <w:hyperlink r:id="rId22">
-        <w:r>
-          <w:rPr>
-            <w:rStyle w:val="Hyperlink"/>
-          </w:rPr>
-          <w:t xml:space="preserve">in this archive</w:t>
-        </w:r>
-      </w:hyperlink>
-      <w:r>
-        <w:t xml:space="preserve">.</w:t>
       </w:r>
     </w:p>
     <w:bookmarkEnd w:id="23"/>
@@ -1223,6 +1108,82 @@
       </w:pPr>
     </w:lvl>
   </w:abstractNum>
+  <w:abstractNum w:abstractNumId="991">
+    <w:nsid w:val="A991"/>
+    <w:multiLevelType w:val="multilevel"/>
+    <w:lvl w:ilvl="0">
+      <w:numFmt w:val="bullet"/>
+      <w:lvlText w:val="•"/>
+      <w:lvlJc w:val="left"/>
+      <w:pPr>
+        <w:ind w:left="720" w:hanging="480"/>
+      </w:pPr>
+    </w:lvl>
+    <w:lvl w:ilvl="1">
+      <w:numFmt w:val="bullet"/>
+      <w:lvlText w:val="–"/>
+      <w:lvlJc w:val="left"/>
+      <w:pPr>
+        <w:ind w:left="1440" w:hanging="480"/>
+      </w:pPr>
+    </w:lvl>
+    <w:lvl w:ilvl="2">
+      <w:numFmt w:val="bullet"/>
+      <w:lvlText w:val="•"/>
+      <w:lvlJc w:val="left"/>
+      <w:pPr>
+        <w:ind w:left="2160" w:hanging="480"/>
+      </w:pPr>
+    </w:lvl>
+    <w:lvl w:ilvl="3">
+      <w:numFmt w:val="bullet"/>
+      <w:lvlText w:val="–"/>
+      <w:lvlJc w:val="left"/>
+      <w:pPr>
+        <w:ind w:left="2880" w:hanging="480"/>
+      </w:pPr>
+    </w:lvl>
+    <w:lvl w:ilvl="4">
+      <w:numFmt w:val="bullet"/>
+      <w:lvlText w:val="•"/>
+      <w:lvlJc w:val="left"/>
+      <w:pPr>
+        <w:ind w:left="3600" w:hanging="480"/>
+      </w:pPr>
+    </w:lvl>
+    <w:lvl w:ilvl="5">
+      <w:numFmt w:val="bullet"/>
+      <w:lvlText w:val="–"/>
+      <w:lvlJc w:val="left"/>
+      <w:pPr>
+        <w:ind w:left="4320" w:hanging="480"/>
+      </w:pPr>
+    </w:lvl>
+    <w:lvl w:ilvl="6">
+      <w:numFmt w:val="bullet"/>
+      <w:lvlText w:val="•"/>
+      <w:lvlJc w:val="left"/>
+      <w:pPr>
+        <w:ind w:left="5040" w:hanging="480"/>
+      </w:pPr>
+    </w:lvl>
+    <w:lvl w:ilvl="7">
+      <w:numFmt w:val="bullet"/>
+      <w:lvlText w:val="–"/>
+      <w:lvlJc w:val="left"/>
+      <w:pPr>
+        <w:ind w:left="5760" w:hanging="480"/>
+      </w:pPr>
+    </w:lvl>
+    <w:lvl w:ilvl="8">
+      <w:numFmt w:val="bullet"/>
+      <w:lvlText w:val="•"/>
+      <w:lvlJc w:val="left"/>
+      <w:pPr>
+        <w:ind w:left="6480" w:hanging="480"/>
+      </w:pPr>
+    </w:lvl>
+  </w:abstractNum>
   <w:num w:numId="1000">
     <w:abstractNumId w:val="990"/>
   </w:num>
@@ -1257,6 +1218,69 @@
     </w:lvlOverride>
   </w:num>
   <w:num w:numId="1002">
+    <w:abstractNumId w:val="99201"/>
+    <w:lvlOverride w:ilvl="0">
+      <w:startOverride w:val="1"/>
+    </w:lvlOverride>
+    <w:lvlOverride w:ilvl="1">
+      <w:startOverride w:val="1"/>
+    </w:lvlOverride>
+    <w:lvlOverride w:ilvl="2">
+      <w:startOverride w:val="1"/>
+    </w:lvlOverride>
+    <w:lvlOverride w:ilvl="3">
+      <w:startOverride w:val="1"/>
+    </w:lvlOverride>
+    <w:lvlOverride w:ilvl="4">
+      <w:startOverride w:val="1"/>
+    </w:lvlOverride>
+    <w:lvlOverride w:ilvl="5">
+      <w:startOverride w:val="1"/>
+    </w:lvlOverride>
+    <w:lvlOverride w:ilvl="6">
+      <w:startOverride w:val="1"/>
+    </w:lvlOverride>
+    <w:lvlOverride w:ilvl="7">
+      <w:startOverride w:val="1"/>
+    </w:lvlOverride>
+    <w:lvlOverride w:ilvl="8">
+      <w:startOverride w:val="1"/>
+    </w:lvlOverride>
+  </w:num>
+  <w:num w:numId="1003">
+    <w:abstractNumId w:val="99201"/>
+    <w:lvlOverride w:ilvl="0">
+      <w:startOverride w:val="1"/>
+    </w:lvlOverride>
+    <w:lvlOverride w:ilvl="1">
+      <w:startOverride w:val="1"/>
+    </w:lvlOverride>
+    <w:lvlOverride w:ilvl="2">
+      <w:startOverride w:val="1"/>
+    </w:lvlOverride>
+    <w:lvlOverride w:ilvl="3">
+      <w:startOverride w:val="1"/>
+    </w:lvlOverride>
+    <w:lvlOverride w:ilvl="4">
+      <w:startOverride w:val="1"/>
+    </w:lvlOverride>
+    <w:lvlOverride w:ilvl="5">
+      <w:startOverride w:val="1"/>
+    </w:lvlOverride>
+    <w:lvlOverride w:ilvl="6">
+      <w:startOverride w:val="1"/>
+    </w:lvlOverride>
+    <w:lvlOverride w:ilvl="7">
+      <w:startOverride w:val="1"/>
+    </w:lvlOverride>
+    <w:lvlOverride w:ilvl="8">
+      <w:startOverride w:val="1"/>
+    </w:lvlOverride>
+  </w:num>
+  <w:num w:numId="1004">
+    <w:abstractNumId w:val="991"/>
+  </w:num>
+  <w:num w:numId="1005">
     <w:abstractNumId w:val="99201"/>
     <w:lvlOverride w:ilvl="0">
       <w:startOverride w:val="1"/>

</xml_diff>

<commit_message>
Deploying to gh-pages from @ csci-1301/csci-1301.github.io@088c9e9b0a5521fe659e61201fdc89d4c74fb35e 🚀
</commit_message>
<xml_diff>
--- a/labs/Random/index.docx
+++ b/labs/Random/index.docx
@@ -34,7 +34,7 @@
         <w:pStyle w:val="Date"/>
       </w:pPr>
       <w:r>
-        <w:t xml:space="preserve">June  28, 2021 (06:29:55 PM)</w:t>
+        <w:t xml:space="preserve">June  28, 2021 (06:40:34 PM)</w:t>
       </w:r>
     </w:p>
     <w:sdt>
@@ -672,7 +672,7 @@
         </w:numPr>
       </w:pPr>
       <w:r>
-        <w:t xml:space="preserve">Let computer choose a random number between 0 and 100 and store that number at a variable.</w:t>
+        <w:t xml:space="preserve">Starts by having computer choose a random number between 0 and 100. Store that number at a variable.</w:t>
       </w:r>
     </w:p>
     <w:p>
@@ -683,7 +683,7 @@
         </w:numPr>
       </w:pPr>
       <w:r>
-        <w:t xml:space="preserve">Asks the user to enter a numerical value, and stores the user’s answer in a variable.</w:t>
+        <w:t xml:space="preserve">Asks the user to enter a numerical value between 0 and 100 and stores the user’s answer in a variable.</w:t>
       </w:r>
     </w:p>
     <w:p>
@@ -694,22 +694,7 @@
         </w:numPr>
       </w:pPr>
       <w:r>
-        <w:t xml:space="preserve">Add an</w:t>
-      </w:r>
-      <w:r>
-        <w:t xml:space="preserve"> </w:t>
-      </w:r>
-      <w:r>
-        <w:rPr>
-          <w:rStyle w:val="KeywordTok"/>
-        </w:rPr>
-        <w:t xml:space="preserve">if</w:t>
-      </w:r>
-      <w:r>
-        <w:t xml:space="preserve"> </w:t>
-      </w:r>
-      <w:r>
-        <w:t xml:space="preserve">statement, displays on the screen</w:t>
+        <w:t xml:space="preserve">Add an if statement that displays on the screen</w:t>
       </w:r>
       <w:r>
         <w:t xml:space="preserve"> </w:t>
@@ -735,22 +720,7 @@
         </w:numPr>
       </w:pPr>
       <w:r>
-        <w:t xml:space="preserve">Add an</w:t>
-      </w:r>
-      <w:r>
-        <w:t xml:space="preserve"> </w:t>
-      </w:r>
-      <w:r>
-        <w:rPr>
-          <w:rStyle w:val="KeywordTok"/>
-        </w:rPr>
-        <w:t xml:space="preserve">if</w:t>
-      </w:r>
-      <w:r>
-        <w:t xml:space="preserve"> </w:t>
-      </w:r>
-      <w:r>
-        <w:t xml:space="preserve">statement that displays on the screen</w:t>
+        <w:t xml:space="preserve">Add an if statement that displays on the screen</w:t>
       </w:r>
       <w:r>
         <w:t xml:space="preserve"> </w:t>
@@ -776,22 +746,7 @@
         </w:numPr>
       </w:pPr>
       <w:r>
-        <w:t xml:space="preserve">Add an</w:t>
-      </w:r>
-      <w:r>
-        <w:t xml:space="preserve"> </w:t>
-      </w:r>
-      <w:r>
-        <w:rPr>
-          <w:rStyle w:val="KeywordTok"/>
-        </w:rPr>
-        <w:t xml:space="preserve">if</w:t>
-      </w:r>
-      <w:r>
-        <w:t xml:space="preserve"> </w:t>
-      </w:r>
-      <w:r>
-        <w:t xml:space="preserve">statement that displays on the screen</w:t>
+        <w:t xml:space="preserve">Add an if statement that displays on the screen</w:t>
       </w:r>
       <w:r>
         <w:t xml:space="preserve"> </w:t>
@@ -806,7 +761,7 @@
         <w:t xml:space="preserve"> </w:t>
       </w:r>
       <w:r>
-        <w:t xml:space="preserve">if the number entered by the user is strictly than the number selected by computer.</w:t>
+        <w:t xml:space="preserve">if the number entered by the user is strictly smaller than the number selected by computer.</w:t>
       </w:r>
     </w:p>
     <w:p>
@@ -817,22 +772,7 @@
         </w:numPr>
       </w:pPr>
       <w:r>
-        <w:t xml:space="preserve">Add an</w:t>
-      </w:r>
-      <w:r>
-        <w:t xml:space="preserve"> </w:t>
-      </w:r>
-      <w:r>
-        <w:rPr>
-          <w:rStyle w:val="KeywordTok"/>
-        </w:rPr>
-        <w:t xml:space="preserve">if</w:t>
-      </w:r>
-      <w:r>
-        <w:t xml:space="preserve"> </w:t>
-      </w:r>
-      <w:r>
-        <w:t xml:space="preserve">statement that displays on the screen</w:t>
+        <w:t xml:space="preserve">Add an if statement that displays on the screen</w:t>
       </w:r>
       <w:r>
         <w:t xml:space="preserve"> </w:t>
@@ -841,7 +781,7 @@
         <w:rPr>
           <w:rStyle w:val="StringTok"/>
         </w:rPr>
-        <w:t xml:space="preserve">"You found a multiple of my favorite number!"</w:t>
+        <w:t xml:space="preserve">"You found a multiple !"</w:t>
       </w:r>
       <w:r>
         <w:t xml:space="preserve"> </w:t>
@@ -913,7 +853,7 @@
         <w:pStyle w:val="FirstParagraph"/>
       </w:pPr>
       <w:r>
-        <w:t xml:space="preserve">You can adjust your program so that e.g. if the user enters a number that is at the same time higher and a multiple of your favorite number, only one message is displayed.</w:t>
+        <w:t xml:space="preserve">You can adjust your program so that e.g. if the user enters a number that is at the same time higher and a multiple of computer’s number, only one message is displayed.</w:t>
       </w:r>
     </w:p>
     <w:bookmarkEnd w:id="23"/>

</xml_diff>

<commit_message>
Deploying to gh-pages from @ csci-1301/csci-1301.github.io@1cd759202546005b7a175cadc24cb15acd13b702 🚀
</commit_message>
<xml_diff>
--- a/labs/Random/index.docx
+++ b/labs/Random/index.docx
@@ -34,7 +34,7 @@
         <w:pStyle w:val="Date"/>
       </w:pPr>
       <w:r>
-        <w:t xml:space="preserve">June  28, 2021 (06:40:34 PM)</w:t>
+        <w:t xml:space="preserve">June  28, 2021 (07:01:08 PM)</w:t>
       </w:r>
     </w:p>
     <w:sdt>
@@ -857,6 +857,656 @@
       </w:r>
     </w:p>
     <w:bookmarkEnd w:id="23"/>
+    <w:bookmarkStart w:id="27" w:name="pushing-further-optional"/>
+    <w:p>
+      <w:pPr>
+        <w:pStyle w:val="Heading1"/>
+      </w:pPr>
+      <w:r>
+        <w:t xml:space="preserve">Pushing Further (Optional)</w:t>
+      </w:r>
+    </w:p>
+    <w:bookmarkStart w:id="26" w:name="cryptographically-secure-random-numbers"/>
+    <w:p>
+      <w:pPr>
+        <w:pStyle w:val="Heading2"/>
+      </w:pPr>
+      <w:r>
+        <w:t xml:space="preserve">Cryptographically secure random numbers</w:t>
+      </w:r>
+    </w:p>
+    <w:p>
+      <w:pPr>
+        <w:pStyle w:val="FirstParagraph"/>
+      </w:pPr>
+      <w:r>
+        <w:t xml:space="preserve">Random number generation is only pseudo-random, meaning these are algorithmically generated numbers that approximate a sequence of truly random numbers.</w:t>
+      </w:r>
+      <w:r>
+        <w:t xml:space="preserve"> </w:t>
+      </w:r>
+      <w:r>
+        <w:t xml:space="preserve">Using the default</w:t>
+      </w:r>
+      <w:r>
+        <w:t xml:space="preserve"> </w:t>
+      </w:r>
+      <w:r>
+        <w:rPr>
+          <w:rStyle w:val="NormalTok"/>
+        </w:rPr>
+        <w:t xml:space="preserve">Random</w:t>
+      </w:r>
+      <w:r>
+        <w:t xml:space="preserve"> </w:t>
+      </w:r>
+      <w:r>
+        <w:t xml:space="preserve">class is not recommended for applications that need cryptographically secure random numbers, for example, to generate suggested passwords.</w:t>
+      </w:r>
+    </w:p>
+    <w:p>
+      <w:pPr>
+        <w:pStyle w:val="BodyText"/>
+      </w:pPr>
+      <w:r>
+        <w:t xml:space="preserve">When an application needs cryptographically secure random numbers, RandomNumberGenerator class should be used instead. It works as follows:</w:t>
+      </w:r>
+    </w:p>
+    <w:p>
+      <w:pPr>
+        <w:pStyle w:val="SourceCode"/>
+      </w:pPr>
+      <w:r>
+        <w:rPr>
+          <w:rStyle w:val="KeywordTok"/>
+        </w:rPr>
+        <w:t xml:space="preserve">using</w:t>
+      </w:r>
+      <w:r>
+        <w:rPr>
+          <w:rStyle w:val="NormalTok"/>
+        </w:rPr>
+        <w:t xml:space="preserve"> System</w:t>
+      </w:r>
+      <w:r>
+        <w:rPr>
+          <w:rStyle w:val="OperatorTok"/>
+        </w:rPr>
+        <w:t xml:space="preserve">;</w:t>
+      </w:r>
+      <w:r>
+        <w:br/>
+      </w:r>
+      <w:r>
+        <w:rPr>
+          <w:rStyle w:val="KeywordTok"/>
+        </w:rPr>
+        <w:t xml:space="preserve">using</w:t>
+      </w:r>
+      <w:r>
+        <w:rPr>
+          <w:rStyle w:val="NormalTok"/>
+        </w:rPr>
+        <w:t xml:space="preserve"> System</w:t>
+      </w:r>
+      <w:r>
+        <w:rPr>
+          <w:rStyle w:val="OperatorTok"/>
+        </w:rPr>
+        <w:t xml:space="preserve">.</w:t>
+      </w:r>
+      <w:r>
+        <w:rPr>
+          <w:rStyle w:val="FunctionTok"/>
+        </w:rPr>
+        <w:t xml:space="preserve">Security</w:t>
+      </w:r>
+      <w:r>
+        <w:rPr>
+          <w:rStyle w:val="OperatorTok"/>
+        </w:rPr>
+        <w:t xml:space="preserve">.</w:t>
+      </w:r>
+      <w:r>
+        <w:rPr>
+          <w:rStyle w:val="FunctionTok"/>
+        </w:rPr>
+        <w:t xml:space="preserve">Cryptography</w:t>
+      </w:r>
+      <w:r>
+        <w:rPr>
+          <w:rStyle w:val="OperatorTok"/>
+        </w:rPr>
+        <w:t xml:space="preserve">;</w:t>
+      </w:r>
+      <w:r>
+        <w:rPr>
+          <w:rStyle w:val="NormalTok"/>
+        </w:rPr>
+        <w:t xml:space="preserve"> </w:t>
+      </w:r>
+      <w:r>
+        <w:rPr>
+          <w:rStyle w:val="CommentTok"/>
+        </w:rPr>
+        <w:t xml:space="preserve">// include definition!</w:t>
+      </w:r>
+      <w:r>
+        <w:br/>
+      </w:r>
+      <w:r>
+        <w:br/>
+      </w:r>
+      <w:r>
+        <w:rPr>
+          <w:rStyle w:val="KeywordTok"/>
+        </w:rPr>
+        <w:t xml:space="preserve">class</w:t>
+      </w:r>
+      <w:r>
+        <w:rPr>
+          <w:rStyle w:val="NormalTok"/>
+        </w:rPr>
+        <w:t xml:space="preserve"> Program</w:t>
+      </w:r>
+      <w:r>
+        <w:br/>
+      </w:r>
+      <w:r>
+        <w:rPr>
+          <w:rStyle w:val="OperatorTok"/>
+        </w:rPr>
+        <w:t xml:space="preserve">{</w:t>
+      </w:r>
+      <w:r>
+        <w:br/>
+      </w:r>
+      <w:r>
+        <w:rPr>
+          <w:rStyle w:val="NormalTok"/>
+        </w:rPr>
+        <w:t xml:space="preserve">    </w:t>
+      </w:r>
+      <w:r>
+        <w:rPr>
+          <w:rStyle w:val="KeywordTok"/>
+        </w:rPr>
+        <w:t xml:space="preserve">static</w:t>
+      </w:r>
+      <w:r>
+        <w:rPr>
+          <w:rStyle w:val="NormalTok"/>
+        </w:rPr>
+        <w:t xml:space="preserve"> </w:t>
+      </w:r>
+      <w:r>
+        <w:rPr>
+          <w:rStyle w:val="DataTypeTok"/>
+        </w:rPr>
+        <w:t xml:space="preserve">void</w:t>
+      </w:r>
+      <w:r>
+        <w:rPr>
+          <w:rStyle w:val="NormalTok"/>
+        </w:rPr>
+        <w:t xml:space="preserve"> </w:t>
+      </w:r>
+      <w:r>
+        <w:rPr>
+          <w:rStyle w:val="FunctionTok"/>
+        </w:rPr>
+        <w:t xml:space="preserve">Main</w:t>
+      </w:r>
+      <w:r>
+        <w:rPr>
+          <w:rStyle w:val="OperatorTok"/>
+        </w:rPr>
+        <w:t xml:space="preserve">()</w:t>
+      </w:r>
+      <w:r>
+        <w:br/>
+      </w:r>
+      <w:r>
+        <w:rPr>
+          <w:rStyle w:val="NormalTok"/>
+        </w:rPr>
+        <w:t xml:space="preserve">    </w:t>
+      </w:r>
+      <w:r>
+        <w:rPr>
+          <w:rStyle w:val="OperatorTok"/>
+        </w:rPr>
+        <w:t xml:space="preserve">{</w:t>
+      </w:r>
+      <w:r>
+        <w:br/>
+      </w:r>
+      <w:r>
+        <w:rPr>
+          <w:rStyle w:val="NormalTok"/>
+        </w:rPr>
+        <w:t xml:space="preserve">        </w:t>
+      </w:r>
+      <w:r>
+        <w:br/>
+      </w:r>
+      <w:r>
+        <w:rPr>
+          <w:rStyle w:val="NormalTok"/>
+        </w:rPr>
+        <w:t xml:space="preserve">        </w:t>
+      </w:r>
+      <w:r>
+        <w:rPr>
+          <w:rStyle w:val="CommentTok"/>
+        </w:rPr>
+        <w:t xml:space="preserve">// choose secure (!) random integer</w:t>
+      </w:r>
+      <w:r>
+        <w:br/>
+      </w:r>
+      <w:r>
+        <w:rPr>
+          <w:rStyle w:val="NormalTok"/>
+        </w:rPr>
+        <w:t xml:space="preserve">        </w:t>
+      </w:r>
+      <w:r>
+        <w:rPr>
+          <w:rStyle w:val="CommentTok"/>
+        </w:rPr>
+        <w:t xml:space="preserve">// between 0 (inclusive) and 100 (exclusive)</w:t>
+      </w:r>
+      <w:r>
+        <w:br/>
+      </w:r>
+      <w:r>
+        <w:rPr>
+          <w:rStyle w:val="NormalTok"/>
+        </w:rPr>
+        <w:t xml:space="preserve">        </w:t>
+      </w:r>
+      <w:r>
+        <w:rPr>
+          <w:rStyle w:val="DataTypeTok"/>
+        </w:rPr>
+        <w:t xml:space="preserve">int</w:t>
+      </w:r>
+      <w:r>
+        <w:rPr>
+          <w:rStyle w:val="NormalTok"/>
+        </w:rPr>
+        <w:t xml:space="preserve"> secureRandom </w:t>
+      </w:r>
+      <w:r>
+        <w:rPr>
+          <w:rStyle w:val="OperatorTok"/>
+        </w:rPr>
+        <w:t xml:space="preserve">=</w:t>
+      </w:r>
+      <w:r>
+        <w:rPr>
+          <w:rStyle w:val="NormalTok"/>
+        </w:rPr>
+        <w:t xml:space="preserve"> RandomNumberGenerator</w:t>
+      </w:r>
+      <w:r>
+        <w:rPr>
+          <w:rStyle w:val="OperatorTok"/>
+        </w:rPr>
+        <w:t xml:space="preserve">.</w:t>
+      </w:r>
+      <w:r>
+        <w:rPr>
+          <w:rStyle w:val="FunctionTok"/>
+        </w:rPr>
+        <w:t xml:space="preserve">GetInt32</w:t>
+      </w:r>
+      <w:r>
+        <w:rPr>
+          <w:rStyle w:val="OperatorTok"/>
+        </w:rPr>
+        <w:t xml:space="preserve">(</w:t>
+      </w:r>
+      <w:r>
+        <w:rPr>
+          <w:rStyle w:val="DecValTok"/>
+        </w:rPr>
+        <w:t xml:space="preserve">100</w:t>
+      </w:r>
+      <w:r>
+        <w:rPr>
+          <w:rStyle w:val="OperatorTok"/>
+        </w:rPr>
+        <w:t xml:space="preserve">);</w:t>
+      </w:r>
+      <w:r>
+        <w:br/>
+      </w:r>
+      <w:r>
+        <w:rPr>
+          <w:rStyle w:val="NormalTok"/>
+        </w:rPr>
+        <w:t xml:space="preserve">        </w:t>
+      </w:r>
+      <w:r>
+        <w:br/>
+      </w:r>
+      <w:r>
+        <w:rPr>
+          <w:rStyle w:val="NormalTok"/>
+        </w:rPr>
+        <w:t xml:space="preserve">        </w:t>
+      </w:r>
+      <w:r>
+        <w:rPr>
+          <w:rStyle w:val="CommentTok"/>
+        </w:rPr>
+        <w:t xml:space="preserve">// display cryptographically secure int</w:t>
+      </w:r>
+      <w:r>
+        <w:br/>
+      </w:r>
+      <w:r>
+        <w:rPr>
+          <w:rStyle w:val="NormalTok"/>
+        </w:rPr>
+        <w:t xml:space="preserve">        Console</w:t>
+      </w:r>
+      <w:r>
+        <w:rPr>
+          <w:rStyle w:val="OperatorTok"/>
+        </w:rPr>
+        <w:t xml:space="preserve">.</w:t>
+      </w:r>
+      <w:r>
+        <w:rPr>
+          <w:rStyle w:val="FunctionTok"/>
+        </w:rPr>
+        <w:t xml:space="preserve">WriteLine</w:t>
+      </w:r>
+      <w:r>
+        <w:rPr>
+          <w:rStyle w:val="OperatorTok"/>
+        </w:rPr>
+        <w:t xml:space="preserve">(</w:t>
+      </w:r>
+      <w:r>
+        <w:rPr>
+          <w:rStyle w:val="NormalTok"/>
+        </w:rPr>
+        <w:t xml:space="preserve">secureRandom</w:t>
+      </w:r>
+      <w:r>
+        <w:rPr>
+          <w:rStyle w:val="OperatorTok"/>
+        </w:rPr>
+        <w:t xml:space="preserve">);</w:t>
+      </w:r>
+      <w:r>
+        <w:br/>
+      </w:r>
+      <w:r>
+        <w:rPr>
+          <w:rStyle w:val="NormalTok"/>
+        </w:rPr>
+        <w:t xml:space="preserve">        </w:t>
+      </w:r>
+      <w:r>
+        <w:br/>
+      </w:r>
+      <w:r>
+        <w:rPr>
+          <w:rStyle w:val="NormalTok"/>
+        </w:rPr>
+        <w:t xml:space="preserve">        </w:t>
+      </w:r>
+      <w:r>
+        <w:rPr>
+          <w:rStyle w:val="CommentTok"/>
+        </w:rPr>
+        <w:t xml:space="preserve">// choose secure (!) random integer</w:t>
+      </w:r>
+      <w:r>
+        <w:br/>
+      </w:r>
+      <w:r>
+        <w:rPr>
+          <w:rStyle w:val="NormalTok"/>
+        </w:rPr>
+        <w:t xml:space="preserve">        </w:t>
+      </w:r>
+      <w:r>
+        <w:rPr>
+          <w:rStyle w:val="CommentTok"/>
+        </w:rPr>
+        <w:t xml:space="preserve">// between 50 (inclusive) and 500 (exclusive)</w:t>
+      </w:r>
+      <w:r>
+        <w:br/>
+      </w:r>
+      <w:r>
+        <w:rPr>
+          <w:rStyle w:val="NormalTok"/>
+        </w:rPr>
+        <w:t xml:space="preserve">        </w:t>
+      </w:r>
+      <w:r>
+        <w:rPr>
+          <w:rStyle w:val="DataTypeTok"/>
+        </w:rPr>
+        <w:t xml:space="preserve">int</w:t>
+      </w:r>
+      <w:r>
+        <w:rPr>
+          <w:rStyle w:val="NormalTok"/>
+        </w:rPr>
+        <w:t xml:space="preserve"> anotherSecureRandom </w:t>
+      </w:r>
+      <w:r>
+        <w:rPr>
+          <w:rStyle w:val="OperatorTok"/>
+        </w:rPr>
+        <w:t xml:space="preserve">=</w:t>
+      </w:r>
+      <w:r>
+        <w:rPr>
+          <w:rStyle w:val="NormalTok"/>
+        </w:rPr>
+        <w:t xml:space="preserve"> RandomNumberGenerator</w:t>
+      </w:r>
+      <w:r>
+        <w:rPr>
+          <w:rStyle w:val="OperatorTok"/>
+        </w:rPr>
+        <w:t xml:space="preserve">.</w:t>
+      </w:r>
+      <w:r>
+        <w:rPr>
+          <w:rStyle w:val="FunctionTok"/>
+        </w:rPr>
+        <w:t xml:space="preserve">GetInt32</w:t>
+      </w:r>
+      <w:r>
+        <w:rPr>
+          <w:rStyle w:val="OperatorTok"/>
+        </w:rPr>
+        <w:t xml:space="preserve">(</w:t>
+      </w:r>
+      <w:r>
+        <w:rPr>
+          <w:rStyle w:val="DecValTok"/>
+        </w:rPr>
+        <w:t xml:space="preserve">50</w:t>
+      </w:r>
+      <w:r>
+        <w:rPr>
+          <w:rStyle w:val="OperatorTok"/>
+        </w:rPr>
+        <w:t xml:space="preserve">,</w:t>
+      </w:r>
+      <w:r>
+        <w:rPr>
+          <w:rStyle w:val="NormalTok"/>
+        </w:rPr>
+        <w:t xml:space="preserve"> </w:t>
+      </w:r>
+      <w:r>
+        <w:rPr>
+          <w:rStyle w:val="DecValTok"/>
+        </w:rPr>
+        <w:t xml:space="preserve">500</w:t>
+      </w:r>
+      <w:r>
+        <w:rPr>
+          <w:rStyle w:val="OperatorTok"/>
+        </w:rPr>
+        <w:t xml:space="preserve">);</w:t>
+      </w:r>
+      <w:r>
+        <w:br/>
+      </w:r>
+      <w:r>
+        <w:rPr>
+          <w:rStyle w:val="NormalTok"/>
+        </w:rPr>
+        <w:t xml:space="preserve">        </w:t>
+      </w:r>
+      <w:r>
+        <w:br/>
+      </w:r>
+      <w:r>
+        <w:rPr>
+          <w:rStyle w:val="NormalTok"/>
+        </w:rPr>
+        <w:t xml:space="preserve">        </w:t>
+      </w:r>
+      <w:r>
+        <w:rPr>
+          <w:rStyle w:val="CommentTok"/>
+        </w:rPr>
+        <w:t xml:space="preserve">// display cryptographically secure int</w:t>
+      </w:r>
+      <w:r>
+        <w:br/>
+      </w:r>
+      <w:r>
+        <w:rPr>
+          <w:rStyle w:val="NormalTok"/>
+        </w:rPr>
+        <w:t xml:space="preserve">        Console</w:t>
+      </w:r>
+      <w:r>
+        <w:rPr>
+          <w:rStyle w:val="OperatorTok"/>
+        </w:rPr>
+        <w:t xml:space="preserve">.</w:t>
+      </w:r>
+      <w:r>
+        <w:rPr>
+          <w:rStyle w:val="FunctionTok"/>
+        </w:rPr>
+        <w:t xml:space="preserve">WriteLine</w:t>
+      </w:r>
+      <w:r>
+        <w:rPr>
+          <w:rStyle w:val="OperatorTok"/>
+        </w:rPr>
+        <w:t xml:space="preserve">(</w:t>
+      </w:r>
+      <w:r>
+        <w:rPr>
+          <w:rStyle w:val="NormalTok"/>
+        </w:rPr>
+        <w:t xml:space="preserve">anotherSecureRandom</w:t>
+      </w:r>
+      <w:r>
+        <w:rPr>
+          <w:rStyle w:val="OperatorTok"/>
+        </w:rPr>
+        <w:t xml:space="preserve">);</w:t>
+      </w:r>
+      <w:r>
+        <w:br/>
+      </w:r>
+      <w:r>
+        <w:rPr>
+          <w:rStyle w:val="NormalTok"/>
+        </w:rPr>
+        <w:t xml:space="preserve">    </w:t>
+      </w:r>
+      <w:r>
+        <w:rPr>
+          <w:rStyle w:val="OperatorTok"/>
+        </w:rPr>
+        <w:t xml:space="preserve">}</w:t>
+      </w:r>
+      <w:r>
+        <w:br/>
+      </w:r>
+      <w:r>
+        <w:rPr>
+          <w:rStyle w:val="OperatorTok"/>
+        </w:rPr>
+        <w:t xml:space="preserve">}</w:t>
+      </w:r>
+    </w:p>
+    <w:p>
+      <w:pPr>
+        <w:pStyle w:val="FirstParagraph"/>
+      </w:pPr>
+      <w:r>
+        <w:t xml:space="preserve">You can learn more about secure random numbers by reading through:</w:t>
+      </w:r>
+    </w:p>
+    <w:p>
+      <w:pPr>
+        <w:numPr>
+          <w:ilvl w:val="0"/>
+          <w:numId w:val="1006"/>
+        </w:numPr>
+        <w:pStyle w:val="Compact"/>
+      </w:pPr>
+      <w:r>
+        <w:t xml:space="preserve">the technical description of</w:t>
+      </w:r>
+      <w:r>
+        <w:t xml:space="preserve"> </w:t>
+      </w:r>
+      <w:hyperlink r:id="rId24">
+        <w:r>
+          <w:rPr>
+            <w:rStyle w:val="Hyperlink"/>
+          </w:rPr>
+          <w:t xml:space="preserve">RandomNumberGenerator class</w:t>
+        </w:r>
+      </w:hyperlink>
+    </w:p>
+    <w:p>
+      <w:pPr>
+        <w:numPr>
+          <w:ilvl w:val="0"/>
+          <w:numId w:val="1006"/>
+        </w:numPr>
+        <w:pStyle w:val="Compact"/>
+      </w:pPr>
+      <w:r>
+        <w:t xml:space="preserve">discussion on</w:t>
+      </w:r>
+      <w:r>
+        <w:t xml:space="preserve"> </w:t>
+      </w:r>
+      <w:hyperlink r:id="rId25">
+        <w:r>
+          <w:rPr>
+            <w:rStyle w:val="Hyperlink"/>
+          </w:rPr>
+          <w:t xml:space="preserve">how to choose which Random generator to use</w:t>
+        </w:r>
+      </w:hyperlink>
+    </w:p>
+    <w:bookmarkEnd w:id="26"/>
+    <w:bookmarkEnd w:id="27"/>
     <w:sectPr/>
   </w:body>
 </w:document>
@@ -1249,6 +1899,9 @@
     <w:lvlOverride w:ilvl="8">
       <w:startOverride w:val="1"/>
     </w:lvlOverride>
+  </w:num>
+  <w:num w:numId="1006">
+    <w:abstractNumId w:val="991"/>
   </w:num>
 </w:numbering>
 </file>

</xml_diff>